<commit_message>
Darragh adding  conclusion and video
</commit_message>
<xml_diff>
--- a/DesignDocument.docx
+++ b/DesignDocument.docx
@@ -45,6 +45,28 @@
       <w:r>
         <w:t>Darragh King – G00326176</w:t>
       </w:r>
+    </w:p>
+    <w:p>
+      <w:pPr>
+        <w:spacing w:line="240" w:lineRule="auto"/>
+        <w:jc w:val="center"/>
+      </w:pPr>
+      <w:proofErr w:type="spellStart"/>
+      <w:r>
+        <w:t>Github</w:t>
+      </w:r>
+      <w:proofErr w:type="spellEnd"/>
+      <w:r>
+        <w:t xml:space="preserve">: </w:t>
+      </w:r>
+      <w:hyperlink r:id="rId5" w:history="1">
+        <w:r>
+          <w:rPr>
+            <w:rStyle w:val="Hyperlink"/>
+          </w:rPr>
+          <w:t>https://github.com/BrianD147/SixNationsTracker.git</w:t>
+        </w:r>
+      </w:hyperlink>
     </w:p>
     <w:p>
       <w:pPr>
@@ -760,7 +782,7 @@
                     <pic:cNvPicPr/>
                   </pic:nvPicPr>
                   <pic:blipFill>
-                    <a:blip r:embed="rId5">
+                    <a:blip r:embed="rId6">
                       <a:extLst>
                         <a:ext uri="{28A0092B-C50C-407E-A947-70E740481C1C}">
                           <a14:useLocalDpi xmlns:a14="http://schemas.microsoft.com/office/drawing/2010/main" val="0"/>
@@ -829,7 +851,7 @@
                     <pic:cNvPicPr/>
                   </pic:nvPicPr>
                   <pic:blipFill>
-                    <a:blip r:embed="rId6">
+                    <a:blip r:embed="rId7">
                       <a:extLst>
                         <a:ext uri="{28A0092B-C50C-407E-A947-70E740481C1C}">
                           <a14:useLocalDpi xmlns:a14="http://schemas.microsoft.com/office/drawing/2010/main" val="0"/>
@@ -1229,6 +1251,118 @@
         <w:rPr>
           <w:sz w:val="24"/>
         </w:rPr>
+        <w:t xml:space="preserve">When the </w:t>
+      </w:r>
+      <w:proofErr w:type="spellStart"/>
+      <w:r>
+        <w:rPr>
+          <w:sz w:val="24"/>
+        </w:rPr>
+        <w:t>TeamPage.xaml</w:t>
+      </w:r>
+      <w:proofErr w:type="spellEnd"/>
+      <w:r>
+        <w:rPr>
+          <w:sz w:val="24"/>
+        </w:rPr>
+        <w:t xml:space="preserve"> is loaded, an </w:t>
+      </w:r>
+      <w:proofErr w:type="spellStart"/>
+      <w:proofErr w:type="gramStart"/>
+      <w:r>
+        <w:rPr>
+          <w:sz w:val="24"/>
+        </w:rPr>
+        <w:t>OnNatigatedTo</w:t>
+      </w:r>
+      <w:proofErr w:type="spellEnd"/>
+      <w:r>
+        <w:rPr>
+          <w:sz w:val="24"/>
+        </w:rPr>
+        <w:t>(</w:t>
+      </w:r>
+      <w:proofErr w:type="gramEnd"/>
+      <w:r>
+        <w:rPr>
+          <w:sz w:val="24"/>
+        </w:rPr>
+        <w:t xml:space="preserve">) function is ran in the </w:t>
+      </w:r>
+      <w:proofErr w:type="spellStart"/>
+      <w:r>
+        <w:rPr>
+          <w:sz w:val="24"/>
+        </w:rPr>
+        <w:t>TeamPage.xaml.cs</w:t>
+      </w:r>
+      <w:proofErr w:type="spellEnd"/>
+      <w:r>
+        <w:rPr>
+          <w:sz w:val="24"/>
+        </w:rPr>
+        <w:t xml:space="preserve">. A connection to the database is first established, then as previously mentioned a switch statement is used to determine what data should be fetched from the data base. Once the data has been fetched and saved to an </w:t>
+      </w:r>
+      <w:proofErr w:type="spellStart"/>
+      <w:r>
+        <w:rPr>
+          <w:sz w:val="24"/>
+        </w:rPr>
+        <w:t>IEnumerable</w:t>
+      </w:r>
+      <w:proofErr w:type="spellEnd"/>
+      <w:r>
+        <w:rPr>
+          <w:sz w:val="24"/>
+        </w:rPr>
+        <w:t xml:space="preserve"> &lt;string&gt;, it is parsed into a simple string format allowing it to be easily edited. An array of characters, such as brackets, commas, and double quotes, is then ran against the string, and the data is reduced into only the necessary properties. Next and array of keywords is run against the remaining string, </w:t>
+      </w:r>
+      <w:proofErr w:type="gramStart"/>
+      <w:r>
+        <w:rPr>
+          <w:sz w:val="24"/>
+        </w:rPr>
+        <w:t>in order to</w:t>
+      </w:r>
+      <w:proofErr w:type="gramEnd"/>
+      <w:r>
+        <w:rPr>
+          <w:sz w:val="24"/>
+        </w:rPr>
+        <w:t xml:space="preserve"> make the finished string more presentable (capitalisation of words, correct spacing, and newline characters are cleaned up by this array). The remaining string is finally passed back into the </w:t>
+      </w:r>
+      <w:proofErr w:type="spellStart"/>
+      <w:r>
+        <w:rPr>
+          <w:sz w:val="24"/>
+        </w:rPr>
+        <w:t>TeamPage.xaml</w:t>
+      </w:r>
+      <w:proofErr w:type="spellEnd"/>
+      <w:r>
+        <w:rPr>
+          <w:sz w:val="24"/>
+        </w:rPr>
+        <w:t xml:space="preserve"> elements and presented to the user. In some situations, such as when a player is selected from the player list, the cypher must be </w:t>
+      </w:r>
+      <w:r>
+        <w:rPr>
+          <w:sz w:val="24"/>
+        </w:rPr>
+        <w:lastRenderedPageBreak/>
+        <w:t>altered to call only that players information, and specific keywords will have to be changed, rather than using the same array of keywords.</w:t>
+      </w:r>
+    </w:p>
+    <w:p>
+      <w:pPr>
+        <w:rPr>
+          <w:sz w:val="24"/>
+        </w:rPr>
+      </w:pPr>
+      <w:r>
+        <w:rPr>
+          <w:sz w:val="24"/>
+        </w:rPr>
         <w:t xml:space="preserve">The database uses nodes and relationships to illustrate the </w:t>
       </w:r>
       <w:r>
@@ -1343,7 +1477,6 @@
         <w:rPr>
           <w:sz w:val="24"/>
         </w:rPr>
-        <w:lastRenderedPageBreak/>
         <w:t>The 2018 results have a Many-to-One relationship with the teams under the name PLAY_AGAINST.</w:t>
       </w:r>
     </w:p>
@@ -1415,16 +1548,21 @@
     </w:p>
     <w:p>
       <w:pPr>
-        <w:ind w:left="360"/>
-        <w:rPr>
-          <w:sz w:val="24"/>
-        </w:rPr>
-      </w:pPr>
-      <w:r>
-        <w:rPr>
-          <w:sz w:val="24"/>
-        </w:rPr>
-        <w:t xml:space="preserve">Each node contains properties for the respective data </w:t>
+        <w:rPr>
+          <w:sz w:val="24"/>
+        </w:rPr>
+      </w:pPr>
+      <w:r>
+        <w:rPr>
+          <w:sz w:val="24"/>
+        </w:rPr>
+        <w:t>Each node contains properties for the respective data</w:t>
+      </w:r>
+      <w:r>
+        <w:rPr>
+          <w:sz w:val="24"/>
+        </w:rPr>
+        <w:t>:</w:t>
       </w:r>
     </w:p>
     <w:p>
@@ -1432,7 +1570,7 @@
         <w:pStyle w:val="ListParagraph"/>
         <w:numPr>
           <w:ilvl w:val="0"/>
-          <w:numId w:val="11"/>
+          <w:numId w:val="12"/>
         </w:numPr>
         <w:rPr>
           <w:sz w:val="24"/>
@@ -1442,187 +1580,7 @@
         <w:rPr>
           <w:sz w:val="24"/>
         </w:rPr>
-        <w:t xml:space="preserve">Each team node contains </w:t>
-      </w:r>
-      <w:r>
-        <w:rPr>
-          <w:sz w:val="24"/>
-        </w:rPr>
-        <w:t>name, captain, total</w:t>
-      </w:r>
-      <w:r>
-        <w:rPr>
-          <w:sz w:val="24"/>
-        </w:rPr>
-        <w:t xml:space="preserve"> p</w:t>
-      </w:r>
-      <w:r>
-        <w:rPr>
-          <w:sz w:val="24"/>
-        </w:rPr>
-        <w:t>oints, penalties</w:t>
-      </w:r>
-      <w:r>
-        <w:rPr>
-          <w:sz w:val="24"/>
-        </w:rPr>
-        <w:t xml:space="preserve"> c</w:t>
-      </w:r>
-      <w:r>
-        <w:rPr>
-          <w:sz w:val="24"/>
-        </w:rPr>
-        <w:t>onceded, penalties</w:t>
-      </w:r>
-      <w:r>
-        <w:rPr>
-          <w:sz w:val="24"/>
-        </w:rPr>
-        <w:t xml:space="preserve"> w</w:t>
-      </w:r>
-      <w:r>
-        <w:rPr>
-          <w:sz w:val="24"/>
-        </w:rPr>
-        <w:t>on, tries</w:t>
-      </w:r>
-      <w:r>
-        <w:rPr>
-          <w:sz w:val="24"/>
-        </w:rPr>
-        <w:t xml:space="preserve"> s</w:t>
-      </w:r>
-      <w:r>
-        <w:rPr>
-          <w:sz w:val="24"/>
-        </w:rPr>
-        <w:t>cored, lineout</w:t>
-      </w:r>
-      <w:r>
-        <w:rPr>
-          <w:sz w:val="24"/>
-        </w:rPr>
-        <w:t>s won</w:t>
-      </w:r>
-      <w:r>
-        <w:rPr>
-          <w:sz w:val="24"/>
-        </w:rPr>
-        <w:t>, lineouts</w:t>
-      </w:r>
-      <w:r>
-        <w:rPr>
-          <w:sz w:val="24"/>
-        </w:rPr>
-        <w:t xml:space="preserve"> l</w:t>
-      </w:r>
-      <w:r>
-        <w:rPr>
-          <w:sz w:val="24"/>
-        </w:rPr>
-        <w:t>ost, most</w:t>
-      </w:r>
-      <w:r>
-        <w:rPr>
-          <w:sz w:val="24"/>
-        </w:rPr>
-        <w:t xml:space="preserve"> p</w:t>
-      </w:r>
-      <w:r>
-        <w:rPr>
-          <w:sz w:val="24"/>
-        </w:rPr>
-        <w:t>asses, metres</w:t>
-      </w:r>
-      <w:r>
-        <w:rPr>
-          <w:sz w:val="24"/>
-        </w:rPr>
-        <w:t xml:space="preserve"> g</w:t>
-      </w:r>
-      <w:r>
-        <w:rPr>
-          <w:sz w:val="24"/>
-        </w:rPr>
-        <w:t>ained,</w:t>
-      </w:r>
-      <w:r>
-        <w:rPr>
-          <w:sz w:val="24"/>
-        </w:rPr>
-        <w:t xml:space="preserve"> total</w:t>
-      </w:r>
-      <w:r>
-        <w:rPr>
-          <w:sz w:val="24"/>
-        </w:rPr>
-        <w:t xml:space="preserve"> red</w:t>
-      </w:r>
-      <w:r>
-        <w:rPr>
-          <w:sz w:val="24"/>
-        </w:rPr>
-        <w:t xml:space="preserve"> c</w:t>
-      </w:r>
-      <w:r>
-        <w:rPr>
-          <w:sz w:val="24"/>
-        </w:rPr>
-        <w:t>ards</w:t>
-      </w:r>
-      <w:r>
-        <w:rPr>
-          <w:sz w:val="24"/>
-        </w:rPr>
-        <w:t>, total</w:t>
-      </w:r>
-      <w:r>
-        <w:rPr>
-          <w:sz w:val="24"/>
-        </w:rPr>
-        <w:t xml:space="preserve"> yellow</w:t>
-      </w:r>
-      <w:r>
-        <w:rPr>
-          <w:sz w:val="24"/>
-        </w:rPr>
-        <w:t xml:space="preserve"> c</w:t>
-      </w:r>
-      <w:r>
-        <w:rPr>
-          <w:sz w:val="24"/>
-        </w:rPr>
-        <w:t>ards</w:t>
-      </w:r>
-      <w:r>
-        <w:rPr>
-          <w:sz w:val="24"/>
-        </w:rPr>
-        <w:t xml:space="preserve"> and</w:t>
-      </w:r>
-      <w:r>
-        <w:rPr>
-          <w:sz w:val="24"/>
-        </w:rPr>
-        <w:t xml:space="preserve"> most</w:t>
-      </w:r>
-      <w:r>
-        <w:rPr>
-          <w:sz w:val="24"/>
-        </w:rPr>
-        <w:t xml:space="preserve"> t</w:t>
-      </w:r>
-      <w:r>
-        <w:rPr>
-          <w:sz w:val="24"/>
-        </w:rPr>
-        <w:t>ackles</w:t>
-      </w:r>
-      <w:r>
-        <w:rPr>
-          <w:sz w:val="24"/>
-        </w:rPr>
-        <w:t>.</w:t>
+        <w:t>Each team node contains name, captain, total points, penalties conceded, penalties won, tries scored, lineouts won, lineouts lost, most passes, metres gained, total red cards, total yellow cards and most tackles.</w:t>
       </w:r>
     </w:p>
     <w:p>
@@ -1630,62 +1588,17 @@
         <w:pStyle w:val="ListParagraph"/>
         <w:numPr>
           <w:ilvl w:val="0"/>
-          <w:numId w:val="11"/>
+          <w:numId w:val="12"/>
         </w:numPr>
-      </w:pPr>
-      <w:r>
-        <w:rPr>
-          <w:sz w:val="24"/>
-        </w:rPr>
-        <w:t>Each p</w:t>
-      </w:r>
-      <w:r>
-        <w:rPr>
-          <w:sz w:val="24"/>
-        </w:rPr>
-        <w:t>erson</w:t>
-      </w:r>
-      <w:r>
-        <w:rPr>
-          <w:sz w:val="24"/>
-        </w:rPr>
-        <w:t xml:space="preserve"> node contains</w:t>
-      </w:r>
-      <w:r>
-        <w:rPr>
-          <w:sz w:val="24"/>
-        </w:rPr>
-        <w:t xml:space="preserve"> player</w:t>
-      </w:r>
-      <w:r>
-        <w:rPr>
-          <w:sz w:val="24"/>
-        </w:rPr>
-        <w:t xml:space="preserve"> name, caps, points</w:t>
-      </w:r>
-      <w:r>
-        <w:rPr>
-          <w:sz w:val="24"/>
-        </w:rPr>
-        <w:t xml:space="preserve"> and</w:t>
-      </w:r>
-      <w:r>
-        <w:rPr>
-          <w:sz w:val="24"/>
-        </w:rPr>
-        <w:t xml:space="preserve"> position</w:t>
-      </w:r>
-      <w:r>
-        <w:rPr>
-          <w:sz w:val="24"/>
-        </w:rPr>
-        <w:t xml:space="preserve"> also the coach details containing the coaches name and the amount of years they’ve coached the 6 nations team.</w:t>
-      </w:r>
-      <w:r>
-        <w:rPr>
-          <w:sz w:val="24"/>
-        </w:rPr>
-        <w:t xml:space="preserve"> </w:t>
+        <w:rPr>
+          <w:sz w:val="24"/>
+        </w:rPr>
+      </w:pPr>
+      <w:r>
+        <w:rPr>
+          <w:sz w:val="24"/>
+        </w:rPr>
+        <w:t xml:space="preserve">Each person node contains player name, caps, points and position also the coach details containing the coaches name and the amount of years they’ve coached the 6 nations team. </w:t>
       </w:r>
     </w:p>
     <w:p>
@@ -1693,7 +1606,7 @@
         <w:pStyle w:val="ListParagraph"/>
         <w:numPr>
           <w:ilvl w:val="0"/>
-          <w:numId w:val="11"/>
+          <w:numId w:val="12"/>
         </w:numPr>
         <w:rPr>
           <w:sz w:val="24"/>
@@ -1703,13 +1616,7 @@
         <w:rPr>
           <w:sz w:val="24"/>
         </w:rPr>
-        <w:t xml:space="preserve">Each ground node contains </w:t>
-      </w:r>
-      <w:r>
-        <w:rPr>
-          <w:sz w:val="24"/>
-        </w:rPr>
-        <w:t>the name, date it was opened and its max capacity</w:t>
+        <w:t>Each ground node contains the name, date it was opened and its max capacity</w:t>
       </w:r>
     </w:p>
     <w:p>
@@ -1717,7 +1624,7 @@
         <w:pStyle w:val="ListParagraph"/>
         <w:numPr>
           <w:ilvl w:val="0"/>
-          <w:numId w:val="11"/>
+          <w:numId w:val="12"/>
         </w:numPr>
         <w:rPr>
           <w:sz w:val="24"/>
@@ -1761,15 +1668,15 @@
         </w:rPr>
         <w:t xml:space="preserve"> </w:t>
       </w:r>
-    </w:p>
-    <w:p/>
-    <w:p/>
-    <w:p/>
+      <w:bookmarkStart w:id="0" w:name="_GoBack"/>
+      <w:bookmarkEnd w:id="0"/>
+    </w:p>
     <w:p>
       <w:r>
         <w:rPr>
           <w:noProof/>
         </w:rPr>
+        <w:lastRenderedPageBreak/>
         <w:drawing>
           <wp:inline distT="0" distB="0" distL="0" distR="0" wp14:anchorId="3E8B1D5F" wp14:editId="248B7948">
             <wp:extent cx="2888235" cy="2750638"/>
@@ -1786,7 +1693,7 @@
                     <pic:cNvPicPr/>
                   </pic:nvPicPr>
                   <pic:blipFill>
-                    <a:blip r:embed="rId7" cstate="print">
+                    <a:blip r:embed="rId8" cstate="print">
                       <a:extLst>
                         <a:ext uri="{28A0092B-C50C-407E-A947-70E740481C1C}">
                           <a14:useLocalDpi xmlns:a14="http://schemas.microsoft.com/office/drawing/2010/main" val="0"/>
@@ -1832,7 +1739,7 @@
                     <pic:cNvPicPr/>
                   </pic:nvPicPr>
                   <pic:blipFill>
-                    <a:blip r:embed="rId8" cstate="print">
+                    <a:blip r:embed="rId9" cstate="print">
                       <a:extLst>
                         <a:ext uri="{28A0092B-C50C-407E-A947-70E740481C1C}">
                           <a14:useLocalDpi xmlns:a14="http://schemas.microsoft.com/office/drawing/2010/main" val="0"/>
@@ -1941,98 +1848,150 @@
         <w:pStyle w:val="Heading2"/>
       </w:pPr>
       <w:r>
+        <w:t>Design Methodology</w:t>
+      </w:r>
+    </w:p>
+    <w:p>
+      <w:pPr>
+        <w:rPr>
+          <w:sz w:val="24"/>
+        </w:rPr>
+      </w:pPr>
+      <w:r>
+        <w:rPr>
+          <w:sz w:val="24"/>
+        </w:rPr>
+        <w:t>Our main Design Methodology is to maintain a Flat Design throughout the program. This is a minimalist design style that suite information-oriented applications. A simple looking UI keeps user interaction easy and self-explanatory.  Using solid practical colours and basic fonts also keeps everything readable and visible. A grid layout is also very common in this design methodology, allowing everything to be easily resized, and kept relatively symmetrical.</w:t>
+      </w:r>
+    </w:p>
+    <w:p>
+      <w:pPr>
+        <w:rPr>
+          <w:sz w:val="24"/>
+        </w:rPr>
+      </w:pPr>
+      <w:r>
+        <w:rPr>
+          <w:noProof/>
+          <w:sz w:val="24"/>
+        </w:rPr>
+        <w:drawing>
+          <wp:inline distT="0" distB="0" distL="0" distR="0" wp14:anchorId="64F22E95" wp14:editId="3B14228F">
+            <wp:extent cx="5731510" cy="2948305"/>
+            <wp:effectExtent l="0" t="0" r="2540" b="4445"/>
+            <wp:docPr id="6" name="Picture 6"/>
+            <wp:cNvGraphicFramePr>
+              <a:graphicFrameLocks xmlns:a="http://schemas.openxmlformats.org/drawingml/2006/main" noChangeAspect="1"/>
+            </wp:cNvGraphicFramePr>
+            <a:graphic xmlns:a="http://schemas.openxmlformats.org/drawingml/2006/main">
+              <a:graphicData uri="http://schemas.openxmlformats.org/drawingml/2006/picture">
+                <pic:pic xmlns:pic="http://schemas.openxmlformats.org/drawingml/2006/picture">
+                  <pic:nvPicPr>
+                    <pic:cNvPr id="6" name="Mainpage.PNG"/>
+                    <pic:cNvPicPr/>
+                  </pic:nvPicPr>
+                  <pic:blipFill>
+                    <a:blip r:embed="rId10" cstate="print">
+                      <a:extLst>
+                        <a:ext uri="{28A0092B-C50C-407E-A947-70E740481C1C}">
+                          <a14:useLocalDpi xmlns:a14="http://schemas.microsoft.com/office/drawing/2010/main" val="0"/>
+                        </a:ext>
+                      </a:extLst>
+                    </a:blip>
+                    <a:stretch>
+                      <a:fillRect/>
+                    </a:stretch>
+                  </pic:blipFill>
+                  <pic:spPr>
+                    <a:xfrm>
+                      <a:off x="0" y="0"/>
+                      <a:ext cx="5731510" cy="2948305"/>
+                    </a:xfrm>
+                    <a:prstGeom prst="rect">
+                      <a:avLst/>
+                    </a:prstGeom>
+                  </pic:spPr>
+                </pic:pic>
+              </a:graphicData>
+            </a:graphic>
+          </wp:inline>
+        </w:drawing>
+      </w:r>
+    </w:p>
+    <w:p>
+      <w:pPr>
+        <w:rPr>
+          <w:sz w:val="24"/>
+        </w:rPr>
+      </w:pPr>
+    </w:p>
+    <w:p>
+      <w:pPr>
+        <w:pStyle w:val="Heading2"/>
+      </w:pPr>
+      <w:r>
         <w:lastRenderedPageBreak/>
-        <w:t>Design Methodology</w:t>
-      </w:r>
-    </w:p>
-    <w:p>
-      <w:pPr>
-        <w:rPr>
-          <w:sz w:val="24"/>
-        </w:rPr>
-      </w:pPr>
-      <w:r>
-        <w:rPr>
-          <w:sz w:val="24"/>
-        </w:rPr>
-        <w:t>Our main Design Methodology is to maintain a Flat Design throughout the program. This is a minimalist design style that suite information-oriented applications. A simple looking UI keeps user interaction easy and self-explanatory.  Using solid practical colours and basic fonts also keeps everything readable and visible. A grid layout is also very common in this design methodology, allowing everything to be easily resized, and kept relatively symmetrical.</w:t>
-      </w:r>
-    </w:p>
-    <w:p>
-      <w:pPr>
-        <w:rPr>
-          <w:sz w:val="24"/>
-        </w:rPr>
-      </w:pPr>
-    </w:p>
+        <w:t>Features of the Implementation</w:t>
+      </w:r>
+    </w:p>
+    <w:p/>
     <w:p>
       <w:pPr>
         <w:pStyle w:val="Heading2"/>
       </w:pPr>
       <w:r>
-        <w:t>Features of the Implementation</w:t>
-      </w:r>
-    </w:p>
-    <w:p/>
+        <w:t>Limitations</w:t>
+      </w:r>
+    </w:p>
+    <w:p>
+      <w:pPr>
+        <w:rPr>
+          <w:sz w:val="24"/>
+        </w:rPr>
+      </w:pPr>
+      <w:r>
+        <w:rPr>
+          <w:sz w:val="24"/>
+        </w:rPr>
+        <w:t xml:space="preserve">Our main limitation for this project was that despite our best efforts we could not get the project to serve our database </w:t>
+      </w:r>
+      <w:r>
+        <w:rPr>
+          <w:sz w:val="24"/>
+        </w:rPr>
+        <w:t xml:space="preserve">from a remote VM run through google cloud. </w:t>
+      </w:r>
+      <w:r>
+        <w:rPr>
+          <w:sz w:val="24"/>
+        </w:rPr>
+        <w:t>Also,</w:t>
+      </w:r>
+      <w:r>
+        <w:rPr>
+          <w:sz w:val="24"/>
+        </w:rPr>
+        <w:t xml:space="preserve"> we aren’t writing to the database. Had we done the dream team we would have implemented a write to the database allowing the user to create teams based on the data within the database using the players based on their positions.</w:t>
+      </w:r>
+    </w:p>
+    <w:p>
+      <w:pPr>
+        <w:rPr>
+          <w:sz w:val="24"/>
+        </w:rPr>
+      </w:pPr>
+      <w:r>
+        <w:rPr>
+          <w:sz w:val="24"/>
+        </w:rPr>
+        <w:t>In the team pages we implemented a placeholder for the player image but due to Neo4j the images can not be taken from the database unless they are in a byte array format. This proved too difficult a challenge to overcome for this project.</w:t>
+      </w:r>
+    </w:p>
     <w:p>
       <w:pPr>
         <w:pStyle w:val="Heading2"/>
       </w:pPr>
       <w:r>
-        <w:t>Limitations</w:t>
-      </w:r>
-    </w:p>
-    <w:p>
-      <w:pPr>
-        <w:rPr>
-          <w:sz w:val="24"/>
-        </w:rPr>
-      </w:pPr>
-      <w:r>
-        <w:rPr>
-          <w:sz w:val="24"/>
-        </w:rPr>
-        <w:t xml:space="preserve">Our main limitation for this project was that despite our best efforts we could not get the project to serve our database </w:t>
-      </w:r>
-      <w:r>
-        <w:rPr>
-          <w:sz w:val="24"/>
-        </w:rPr>
-        <w:t xml:space="preserve">from a remote VM run through google cloud. </w:t>
-      </w:r>
-      <w:r>
-        <w:rPr>
-          <w:sz w:val="24"/>
-        </w:rPr>
-        <w:t>Also,</w:t>
-      </w:r>
-      <w:r>
-        <w:rPr>
-          <w:sz w:val="24"/>
-        </w:rPr>
-        <w:t xml:space="preserve"> we aren’t writing to the database. Had we done the dream team we would have implemented a write to the database allowing the user to create teams based on the data within the database using the players based on their positions.</w:t>
-      </w:r>
-    </w:p>
-    <w:p>
-      <w:pPr>
-        <w:rPr>
-          <w:sz w:val="24"/>
-        </w:rPr>
-      </w:pPr>
-      <w:r>
-        <w:rPr>
-          <w:sz w:val="24"/>
-        </w:rPr>
-        <w:t>In the team pages we implemented a placeholder for the player image but due to Neo4j the images can not be taken from the database unless they are in a byte array format. This proved too difficult a challenge to overcome for this project.</w:t>
-      </w:r>
-      <w:bookmarkStart w:id="0" w:name="_GoBack"/>
-      <w:bookmarkEnd w:id="0"/>
-    </w:p>
-    <w:p>
-      <w:pPr>
-        <w:pStyle w:val="Heading2"/>
-      </w:pPr>
-      <w:r>
         <w:t>Recommendations for Future Development</w:t>
       </w:r>
     </w:p>
@@ -2092,15 +2051,7 @@
           <w:rFonts w:cstheme="minorHAnsi"/>
           <w:sz w:val="24"/>
         </w:rPr>
-        <w:t xml:space="preserve">Another recommendation we have is if we were to rewrite this application in Android instead of UWP, we would use SQLite instead of Neo4j.  SQLite works best with Android for </w:t>
-      </w:r>
-      <w:r>
-        <w:rPr>
-          <w:rFonts w:cstheme="minorHAnsi"/>
-          <w:sz w:val="24"/>
-        </w:rPr>
-        <w:lastRenderedPageBreak/>
-        <w:t xml:space="preserve">a few reasons, such as the </w:t>
+        <w:t xml:space="preserve">Another recommendation we have is if we were to rewrite this application in Android instead of UWP, we would use SQLite instead of Neo4j.  SQLite works best with Android for a few reasons, such as the </w:t>
       </w:r>
       <w:proofErr w:type="spellStart"/>
       <w:proofErr w:type="gramStart"/>
@@ -2165,6 +2116,7 @@
         <w:pStyle w:val="Heading2"/>
       </w:pPr>
       <w:r>
+        <w:lastRenderedPageBreak/>
         <w:t>Conclusions</w:t>
       </w:r>
     </w:p>
@@ -3285,6 +3237,119 @@
     </w:lvl>
   </w:abstractNum>
   <w:abstractNum w:abstractNumId="9" w15:restartNumberingAfterBreak="0">
+    <w:nsid w:val="5DA8514A"/>
+    <w:multiLevelType w:val="hybridMultilevel"/>
+    <w:tmpl w:val="7D3AA6AA"/>
+    <w:lvl w:ilvl="0" w:tplc="18090001">
+      <w:start w:val="1"/>
+      <w:numFmt w:val="bullet"/>
+      <w:lvlText w:val=""/>
+      <w:lvlJc w:val="left"/>
+      <w:pPr>
+        <w:ind w:left="720" w:hanging="360"/>
+      </w:pPr>
+      <w:rPr>
+        <w:rFonts w:ascii="Symbol" w:hAnsi="Symbol" w:hint="default"/>
+      </w:rPr>
+    </w:lvl>
+    <w:lvl w:ilvl="1" w:tplc="18090003" w:tentative="1">
+      <w:start w:val="1"/>
+      <w:numFmt w:val="bullet"/>
+      <w:lvlText w:val="o"/>
+      <w:lvlJc w:val="left"/>
+      <w:pPr>
+        <w:ind w:left="1440" w:hanging="360"/>
+      </w:pPr>
+      <w:rPr>
+        <w:rFonts w:ascii="Courier New" w:hAnsi="Courier New" w:cs="Courier New" w:hint="default"/>
+      </w:rPr>
+    </w:lvl>
+    <w:lvl w:ilvl="2" w:tplc="18090005" w:tentative="1">
+      <w:start w:val="1"/>
+      <w:numFmt w:val="bullet"/>
+      <w:lvlText w:val=""/>
+      <w:lvlJc w:val="left"/>
+      <w:pPr>
+        <w:ind w:left="2160" w:hanging="360"/>
+      </w:pPr>
+      <w:rPr>
+        <w:rFonts w:ascii="Wingdings" w:hAnsi="Wingdings" w:hint="default"/>
+      </w:rPr>
+    </w:lvl>
+    <w:lvl w:ilvl="3" w:tplc="18090001" w:tentative="1">
+      <w:start w:val="1"/>
+      <w:numFmt w:val="bullet"/>
+      <w:lvlText w:val=""/>
+      <w:lvlJc w:val="left"/>
+      <w:pPr>
+        <w:ind w:left="2880" w:hanging="360"/>
+      </w:pPr>
+      <w:rPr>
+        <w:rFonts w:ascii="Symbol" w:hAnsi="Symbol" w:hint="default"/>
+      </w:rPr>
+    </w:lvl>
+    <w:lvl w:ilvl="4" w:tplc="18090003" w:tentative="1">
+      <w:start w:val="1"/>
+      <w:numFmt w:val="bullet"/>
+      <w:lvlText w:val="o"/>
+      <w:lvlJc w:val="left"/>
+      <w:pPr>
+        <w:ind w:left="3600" w:hanging="360"/>
+      </w:pPr>
+      <w:rPr>
+        <w:rFonts w:ascii="Courier New" w:hAnsi="Courier New" w:cs="Courier New" w:hint="default"/>
+      </w:rPr>
+    </w:lvl>
+    <w:lvl w:ilvl="5" w:tplc="18090005" w:tentative="1">
+      <w:start w:val="1"/>
+      <w:numFmt w:val="bullet"/>
+      <w:lvlText w:val=""/>
+      <w:lvlJc w:val="left"/>
+      <w:pPr>
+        <w:ind w:left="4320" w:hanging="360"/>
+      </w:pPr>
+      <w:rPr>
+        <w:rFonts w:ascii="Wingdings" w:hAnsi="Wingdings" w:hint="default"/>
+      </w:rPr>
+    </w:lvl>
+    <w:lvl w:ilvl="6" w:tplc="18090001" w:tentative="1">
+      <w:start w:val="1"/>
+      <w:numFmt w:val="bullet"/>
+      <w:lvlText w:val=""/>
+      <w:lvlJc w:val="left"/>
+      <w:pPr>
+        <w:ind w:left="5040" w:hanging="360"/>
+      </w:pPr>
+      <w:rPr>
+        <w:rFonts w:ascii="Symbol" w:hAnsi="Symbol" w:hint="default"/>
+      </w:rPr>
+    </w:lvl>
+    <w:lvl w:ilvl="7" w:tplc="18090003" w:tentative="1">
+      <w:start w:val="1"/>
+      <w:numFmt w:val="bullet"/>
+      <w:lvlText w:val="o"/>
+      <w:lvlJc w:val="left"/>
+      <w:pPr>
+        <w:ind w:left="5760" w:hanging="360"/>
+      </w:pPr>
+      <w:rPr>
+        <w:rFonts w:ascii="Courier New" w:hAnsi="Courier New" w:cs="Courier New" w:hint="default"/>
+      </w:rPr>
+    </w:lvl>
+    <w:lvl w:ilvl="8" w:tplc="18090005" w:tentative="1">
+      <w:start w:val="1"/>
+      <w:numFmt w:val="bullet"/>
+      <w:lvlText w:val=""/>
+      <w:lvlJc w:val="left"/>
+      <w:pPr>
+        <w:ind w:left="6480" w:hanging="360"/>
+      </w:pPr>
+      <w:rPr>
+        <w:rFonts w:ascii="Wingdings" w:hAnsi="Wingdings" w:hint="default"/>
+      </w:rPr>
+    </w:lvl>
+  </w:abstractNum>
+  <w:abstractNum w:abstractNumId="10" w15:restartNumberingAfterBreak="0">
     <w:nsid w:val="6AE2221A"/>
     <w:multiLevelType w:val="hybridMultilevel"/>
     <w:tmpl w:val="DF32FB84"/>
@@ -3397,7 +3462,7 @@
       </w:rPr>
     </w:lvl>
   </w:abstractNum>
-  <w:abstractNum w:abstractNumId="10" w15:restartNumberingAfterBreak="0">
+  <w:abstractNum w:abstractNumId="11" w15:restartNumberingAfterBreak="0">
     <w:nsid w:val="6F51394B"/>
     <w:multiLevelType w:val="hybridMultilevel"/>
     <w:tmpl w:val="49A49A34"/>
@@ -3532,7 +3597,7 @@
     <w:abstractNumId w:val="1"/>
   </w:num>
   <w:num w:numId="8">
-    <w:abstractNumId w:val="9"/>
+    <w:abstractNumId w:val="10"/>
   </w:num>
   <w:num w:numId="9">
     <w:abstractNumId w:val="5"/>
@@ -3541,7 +3606,10 @@
     <w:abstractNumId w:val="4"/>
   </w:num>
   <w:num w:numId="11">
-    <w:abstractNumId w:val="10"/>
+    <w:abstractNumId w:val="11"/>
+  </w:num>
+  <w:num w:numId="12">
+    <w:abstractNumId w:val="9"/>
   </w:num>
 </w:numbering>
 </file>
@@ -3991,7 +4059,6 @@
   <w:style w:type="character" w:default="1" w:styleId="DefaultParagraphFont">
     <w:name w:val="Default Paragraph Font"/>
     <w:uiPriority w:val="1"/>
-    <w:semiHidden/>
     <w:unhideWhenUsed/>
   </w:style>
   <w:style w:type="table" w:default="1" w:styleId="TableNormal">
@@ -4051,6 +4118,29 @@
       <w:ind w:left="720"/>
       <w:contextualSpacing/>
     </w:pPr>
+  </w:style>
+  <w:style w:type="character" w:styleId="Hyperlink">
+    <w:name w:val="Hyperlink"/>
+    <w:basedOn w:val="DefaultParagraphFont"/>
+    <w:uiPriority w:val="99"/>
+    <w:unhideWhenUsed/>
+    <w:rsid w:val="009D04B2"/>
+    <w:rPr>
+      <w:color w:val="0563C1" w:themeColor="hyperlink"/>
+      <w:u w:val="single"/>
+    </w:rPr>
+  </w:style>
+  <w:style w:type="character" w:styleId="UnresolvedMention">
+    <w:name w:val="Unresolved Mention"/>
+    <w:basedOn w:val="DefaultParagraphFont"/>
+    <w:uiPriority w:val="99"/>
+    <w:semiHidden/>
+    <w:unhideWhenUsed/>
+    <w:rsid w:val="009D04B2"/>
+    <w:rPr>
+      <w:color w:val="808080"/>
+      <w:shd w:val="clear" w:color="auto" w:fill="E6E6E6"/>
+    </w:rPr>
   </w:style>
 </w:styles>
 </file>

</xml_diff>